<commit_message>
added new faithfulness and answer relevancy
</commit_message>
<xml_diff>
--- a/Llm evaluation.docx
+++ b/Llm evaluation.docx
@@ -40,7 +40,6 @@
     </w:p>
     <w:p/>
     <w:p/>
-    <w:p/>
     <w:p>
       <w:r>
         <w:t>Ragas Faithfulness and answer relevancy</w:t>
@@ -49,6 +48,60 @@
     <w:p/>
     <w:p>
       <w:r>
+        <w:drawing>
+          <wp:inline distT="0" distB="0" distL="0" distR="0" wp14:anchorId="2605600F" wp14:editId="07AB6842">
+            <wp:extent cx="6621524" cy="4026877"/>
+            <wp:effectExtent l="0" t="0" r="0" b="0"/>
+            <wp:docPr id="750803623" name="Picture 1" descr="A red and green striped pattern&#10;&#10;Description automatically generated"/>
+            <wp:cNvGraphicFramePr>
+              <a:graphicFrameLocks xmlns:a="http://schemas.openxmlformats.org/drawingml/2006/main" noChangeAspect="1"/>
+            </wp:cNvGraphicFramePr>
+            <a:graphic xmlns:a="http://schemas.openxmlformats.org/drawingml/2006/main">
+              <a:graphicData uri="http://schemas.openxmlformats.org/drawingml/2006/picture">
+                <pic:pic xmlns:pic="http://schemas.openxmlformats.org/drawingml/2006/picture">
+                  <pic:nvPicPr>
+                    <pic:cNvPr id="750803623" name="Picture 1" descr="A red and green striped pattern&#10;&#10;Description automatically generated"/>
+                    <pic:cNvPicPr/>
+                  </pic:nvPicPr>
+                  <pic:blipFill>
+                    <a:blip r:embed="rId4"/>
+                    <a:stretch>
+                      <a:fillRect/>
+                    </a:stretch>
+                  </pic:blipFill>
+                  <pic:spPr>
+                    <a:xfrm>
+                      <a:off x="0" y="0"/>
+                      <a:ext cx="6796289" cy="4133160"/>
+                    </a:xfrm>
+                    <a:prstGeom prst="rect">
+                      <a:avLst/>
+                    </a:prstGeom>
+                  </pic:spPr>
+                </pic:pic>
+              </a:graphicData>
+            </a:graphic>
+          </wp:inline>
+        </w:drawing>
+      </w:r>
+    </w:p>
+    <w:p/>
+    <w:p/>
+    <w:p/>
+    <w:p/>
+    <w:p/>
+    <w:p>
+      <w:r>
+        <w:lastRenderedPageBreak/>
+        <w:t>Ragas Faithfulness and answer relevancy</w:t>
+      </w:r>
+    </w:p>
+    <w:p/>
+    <w:p>
+      <w:r>
+        <w:rPr>
+          <w:noProof/>
+        </w:rPr>
         <w:drawing>
           <wp:inline distT="0" distB="0" distL="0" distR="0" wp14:anchorId="2E016A05" wp14:editId="54E15295">
             <wp:extent cx="6798701" cy="3851362"/>
@@ -65,7 +118,7 @@
                     <pic:cNvPicPr/>
                   </pic:nvPicPr>
                   <pic:blipFill>
-                    <a:blip r:embed="rId4"/>
+                    <a:blip r:embed="rId5"/>
                     <a:stretch>
                       <a:fillRect/>
                     </a:stretch>
@@ -714,6 +767,7 @@
   <w:style w:type="character" w:default="1" w:styleId="DefaultParagraphFont">
     <w:name w:val="Default Paragraph Font"/>
     <w:uiPriority w:val="1"/>
+    <w:semiHidden/>
     <w:unhideWhenUsed/>
   </w:style>
   <w:style w:type="table" w:default="1" w:styleId="TableNormal">

</xml_diff>